<commit_message>
work on chapter 12
</commit_message>
<xml_diff>
--- a/Math/Math 231 - Spring 2019/Math 231 -- HW 6  (Completed).docx
+++ b/Math/Math 231 - Spring 2019/Math 231 -- HW 6  (Completed).docx
@@ -307,7 +307,7 @@
             <w:sz w:val="32"/>
             <w:szCs w:val="32"/>
           </w:rPr>
-          <m:t>∀x,y∈</m:t>
+          <m:t>∀x,y</m:t>
         </m:r>
         <m:r>
           <m:rPr>
@@ -318,7 +318,7 @@
             <w:sz w:val="32"/>
             <w:szCs w:val="32"/>
           </w:rPr>
-          <m:t>R</m:t>
+          <m:t>∈R,</m:t>
         </m:r>
         <m:r>
           <w:rPr>
@@ -326,7 +326,7 @@
             <w:sz w:val="32"/>
             <w:szCs w:val="32"/>
           </w:rPr>
-          <m:t>,</m:t>
+          <m:t xml:space="preserve">if </m:t>
         </m:r>
         <m:r>
           <w:rPr>
@@ -334,7 +334,7 @@
             <w:sz w:val="32"/>
             <w:szCs w:val="32"/>
           </w:rPr>
-          <m:t>if</m:t>
+          <m:t>xy</m:t>
         </m:r>
         <m:r>
           <w:rPr>
@@ -342,7 +342,7 @@
             <w:sz w:val="32"/>
             <w:szCs w:val="32"/>
           </w:rPr>
-          <m:t xml:space="preserve"> yx=0</m:t>
+          <m:t xml:space="preserve">=0, then </m:t>
         </m:r>
         <m:r>
           <w:rPr>
@@ -350,7 +350,7 @@
             <w:sz w:val="32"/>
             <w:szCs w:val="32"/>
           </w:rPr>
-          <m:t>,</m:t>
+          <m:t>x</m:t>
         </m:r>
         <m:r>
           <w:rPr>
@@ -358,7 +358,23 @@
             <w:sz w:val="32"/>
             <w:szCs w:val="32"/>
           </w:rPr>
-          <m:t xml:space="preserve"> then y=0 or x=0.</m:t>
+          <m:t xml:space="preserve">=0 or </m:t>
+        </m:r>
+        <m:r>
+          <w:rPr>
+            <w:rFonts w:ascii="Cambria Math" w:hAnsi="Cambria Math" w:cs="Arial"/>
+            <w:sz w:val="32"/>
+            <w:szCs w:val="32"/>
+          </w:rPr>
+          <m:t>y</m:t>
+        </m:r>
+        <m:r>
+          <w:rPr>
+            <w:rFonts w:ascii="Cambria Math" w:hAnsi="Cambria Math" w:cs="Arial"/>
+            <w:sz w:val="32"/>
+            <w:szCs w:val="32"/>
+          </w:rPr>
+          <m:t>=0.</m:t>
         </m:r>
       </m:oMath>
       <w:r>
@@ -439,7 +455,7 @@
             <w:sz w:val="32"/>
             <w:szCs w:val="32"/>
           </w:rPr>
-          <m:t>∀x,y∈</m:t>
+          <m:t>∀x,y</m:t>
         </m:r>
         <m:r>
           <m:rPr>
@@ -450,7 +466,7 @@
             <w:sz w:val="32"/>
             <w:szCs w:val="32"/>
           </w:rPr>
-          <m:t xml:space="preserve">R, </m:t>
+          <m:t xml:space="preserve">∈R, </m:t>
         </m:r>
         <m:r>
           <w:rPr>
@@ -458,7 +474,39 @@
             <w:sz w:val="32"/>
             <w:szCs w:val="32"/>
           </w:rPr>
-          <m:t>if y≠0 and x≠</m:t>
+          <m:t xml:space="preserve">if </m:t>
+        </m:r>
+        <m:r>
+          <w:rPr>
+            <w:rFonts w:ascii="Cambria Math" w:hAnsi="Cambria Math" w:cs="Arial"/>
+            <w:sz w:val="32"/>
+            <w:szCs w:val="32"/>
+          </w:rPr>
+          <m:t>x</m:t>
+        </m:r>
+        <m:r>
+          <w:rPr>
+            <w:rFonts w:ascii="Cambria Math" w:hAnsi="Cambria Math" w:cs="Arial"/>
+            <w:sz w:val="32"/>
+            <w:szCs w:val="32"/>
+          </w:rPr>
+          <m:t xml:space="preserve">≠0 and </m:t>
+        </m:r>
+        <m:r>
+          <w:rPr>
+            <w:rFonts w:ascii="Cambria Math" w:hAnsi="Cambria Math" w:cs="Arial"/>
+            <w:sz w:val="32"/>
+            <w:szCs w:val="32"/>
+          </w:rPr>
+          <m:t>y</m:t>
+        </m:r>
+        <m:r>
+          <w:rPr>
+            <w:rFonts w:ascii="Cambria Math" w:hAnsi="Cambria Math" w:cs="Arial"/>
+            <w:sz w:val="32"/>
+            <w:szCs w:val="32"/>
+          </w:rPr>
+          <m:t>≠</m:t>
         </m:r>
         <m:r>
           <w:rPr>
@@ -466,7 +514,23 @@
             <w:sz w:val="32"/>
             <w:szCs w:val="32"/>
           </w:rPr>
-          <m:t>0, then yx ≠0</m:t>
+          <m:t xml:space="preserve">0, then </m:t>
+        </m:r>
+        <m:r>
+          <w:rPr>
+            <w:rFonts w:ascii="Cambria Math" w:eastAsiaTheme="minorEastAsia" w:hAnsi="Cambria Math" w:cs="Arial"/>
+            <w:sz w:val="32"/>
+            <w:szCs w:val="32"/>
+          </w:rPr>
+          <m:t>xy</m:t>
+        </m:r>
+        <m:r>
+          <w:rPr>
+            <w:rFonts w:ascii="Cambria Math" w:eastAsiaTheme="minorEastAsia" w:hAnsi="Cambria Math" w:cs="Arial"/>
+            <w:sz w:val="32"/>
+            <w:szCs w:val="32"/>
+          </w:rPr>
+          <m:t xml:space="preserve"> ≠0</m:t>
         </m:r>
       </m:oMath>
       <w:r>
@@ -711,17 +775,20 @@
       <w:tblPr>
         <w:tblStyle w:val="TableGrid"/>
         <w:tblW w:w="0" w:type="auto"/>
-        <w:tblInd w:w="720" w:type="dxa"/>
+        <w:tblInd w:w="-5" w:type="dxa"/>
         <w:tblLook w:val="04A0" w:firstRow="1" w:lastRow="0" w:firstColumn="1" w:lastColumn="0" w:noHBand="0" w:noVBand="1"/>
       </w:tblPr>
       <w:tblGrid>
-        <w:gridCol w:w="1255"/>
-        <w:gridCol w:w="7375"/>
+        <w:gridCol w:w="1355"/>
+        <w:gridCol w:w="7964"/>
       </w:tblGrid>
       <w:tr>
+        <w:trPr>
+          <w:trHeight w:val="546"/>
+        </w:trPr>
         <w:tc>
           <w:tcPr>
-            <w:tcW w:w="1255" w:type="dxa"/>
+            <w:tcW w:w="1355" w:type="dxa"/>
           </w:tcPr>
           <w:p>
             <w:pPr>
@@ -752,7 +819,7 @@
         </w:tc>
         <w:tc>
           <w:tcPr>
-            <w:tcW w:w="7375" w:type="dxa"/>
+            <w:tcW w:w="7964" w:type="dxa"/>
           </w:tcPr>
           <w:p>
             <w:pPr>
@@ -783,9 +850,12 @@
         </w:tc>
       </w:tr>
       <w:tr>
+        <w:trPr>
+          <w:trHeight w:val="6218"/>
+        </w:trPr>
         <w:tc>
           <w:tcPr>
-            <w:tcW w:w="1255" w:type="dxa"/>
+            <w:tcW w:w="1355" w:type="dxa"/>
           </w:tcPr>
           <w:p>
             <w:pPr>
@@ -816,7 +886,7 @@
         </w:tc>
         <w:tc>
           <w:tcPr>
-            <w:tcW w:w="7375" w:type="dxa"/>
+            <w:tcW w:w="7964" w:type="dxa"/>
           </w:tcPr>
           <w:p>
             <w:pPr>
@@ -940,7 +1010,7 @@
                   <w:sz w:val="32"/>
                   <w:szCs w:val="32"/>
                 </w:rPr>
-                <m:t>a,b ∈</m:t>
+                <m:t>a,b</m:t>
               </m:r>
               <m:r>
                 <m:rPr>
@@ -951,7 +1021,7 @@
                   <w:sz w:val="32"/>
                   <w:szCs w:val="32"/>
                 </w:rPr>
-                <m:t xml:space="preserve">Z </m:t>
+                <m:t xml:space="preserve"> ∈Z </m:t>
               </m:r>
               <m:r>
                 <w:rPr>
@@ -1076,23 +1146,7 @@
                   <w:sz w:val="32"/>
                   <w:szCs w:val="32"/>
                 </w:rPr>
-                <m:t xml:space="preserve">and </m:t>
-              </m:r>
-              <m:r>
-                <w:rPr>
-                  <w:rFonts w:ascii="Cambria Math" w:eastAsiaTheme="minorEastAsia" w:hAnsi="Cambria Math" w:cs="Arial"/>
-                  <w:sz w:val="32"/>
-                  <w:szCs w:val="32"/>
-                </w:rPr>
-                <m:t>d</m:t>
-              </m:r>
-              <m:r>
-                <w:rPr>
-                  <w:rFonts w:ascii="Cambria Math" w:eastAsiaTheme="minorEastAsia" w:hAnsi="Cambria Math" w:cs="Arial"/>
-                  <w:sz w:val="32"/>
-                  <w:szCs w:val="32"/>
-                </w:rPr>
-                <m:t xml:space="preserve"> ≠0.</m:t>
+                <m:t>and d ≠0.</m:t>
               </m:r>
             </m:oMath>
           </w:p>
@@ -1247,15 +1301,7 @@
                       <w:sz w:val="32"/>
                       <w:szCs w:val="32"/>
                     </w:rPr>
-                    <m:t>a</m:t>
-                  </m:r>
-                  <m:r>
-                    <w:rPr>
-                      <w:rFonts w:ascii="Cambria Math" w:hAnsi="Cambria Math" w:cs="Arial"/>
-                      <w:sz w:val="32"/>
-                      <w:szCs w:val="32"/>
-                    </w:rPr>
-                    <m:t>d+bc</m:t>
+                    <m:t>ad+bc</m:t>
                   </m:r>
                 </m:num>
                 <m:den>
@@ -1265,15 +1311,7 @@
                       <w:sz w:val="32"/>
                       <w:szCs w:val="32"/>
                     </w:rPr>
-                    <m:t>b</m:t>
-                  </m:r>
-                  <m:r>
-                    <w:rPr>
-                      <w:rFonts w:ascii="Cambria Math" w:hAnsi="Cambria Math" w:cs="Arial"/>
-                      <w:sz w:val="32"/>
-                      <w:szCs w:val="32"/>
-                    </w:rPr>
-                    <m:t>d</m:t>
+                    <m:t>bd</m:t>
                   </m:r>
                 </m:den>
               </m:f>
@@ -1354,15 +1392,7 @@
                   <w:sz w:val="32"/>
                   <w:szCs w:val="32"/>
                 </w:rPr>
-                <m:t>p</m:t>
-              </m:r>
-              <m:r>
-                <w:rPr>
-                  <w:rFonts w:ascii="Cambria Math" w:hAnsi="Cambria Math" w:cs="Arial"/>
-                  <w:sz w:val="32"/>
-                  <w:szCs w:val="32"/>
-                </w:rPr>
-                <m:t>=ad+bc</m:t>
+                <m:t>p=ad+bc</m:t>
               </m:r>
             </m:oMath>
             <w:r>
@@ -1559,49 +1589,16 @@
     </w:p>
     <w:p>
       <w:pPr>
+        <w:rPr>
+          <w:rFonts w:ascii="Arial" w:hAnsi="Arial" w:cs="Arial"/>
+          <w:sz w:val="24"/>
+          <w:szCs w:val="24"/>
+        </w:rPr>
+      </w:pPr>
+    </w:p>
+    <w:p>
+      <w:pPr>
         <w:spacing w:after="0"/>
-        <w:ind w:left="720"/>
-        <w:rPr>
-          <w:rFonts w:ascii="Arial" w:hAnsi="Arial" w:cs="Arial"/>
-          <w:sz w:val="24"/>
-          <w:szCs w:val="24"/>
-        </w:rPr>
-      </w:pPr>
-    </w:p>
-    <w:p>
-      <w:pPr>
-        <w:spacing w:after="0"/>
-        <w:ind w:left="720"/>
-        <w:rPr>
-          <w:rFonts w:ascii="Arial" w:hAnsi="Arial" w:cs="Arial"/>
-          <w:sz w:val="24"/>
-          <w:szCs w:val="24"/>
-        </w:rPr>
-      </w:pPr>
-    </w:p>
-    <w:p>
-      <w:pPr>
-        <w:spacing w:after="0"/>
-        <w:ind w:left="720"/>
-        <w:rPr>
-          <w:rFonts w:ascii="Arial" w:hAnsi="Arial" w:cs="Arial"/>
-          <w:sz w:val="24"/>
-          <w:szCs w:val="24"/>
-        </w:rPr>
-      </w:pPr>
-    </w:p>
-    <w:p>
-      <w:pPr>
-        <w:rPr>
-          <w:rFonts w:ascii="Arial" w:hAnsi="Arial" w:cs="Arial"/>
-          <w:sz w:val="24"/>
-          <w:szCs w:val="24"/>
-        </w:rPr>
-      </w:pPr>
-    </w:p>
-    <w:p>
-      <w:pPr>
-        <w:spacing w:after="0"/>
         <w:rPr>
           <w:rFonts w:ascii="Arial" w:hAnsi="Arial" w:cs="Arial"/>
           <w:sz w:val="24"/>
@@ -1659,174 +1656,6 @@
         </w:rPr>
         <w:t>.</w:t>
       </w:r>
-    </w:p>
-    <w:p>
-      <w:pPr>
-        <w:spacing w:after="0"/>
-        <w:rPr>
-          <w:rFonts w:ascii="Arial" w:hAnsi="Arial" w:cs="Arial"/>
-          <w:sz w:val="24"/>
-          <w:szCs w:val="24"/>
-        </w:rPr>
-      </w:pPr>
-    </w:p>
-    <w:p>
-      <w:pPr>
-        <w:spacing w:after="0"/>
-        <w:rPr>
-          <w:rFonts w:ascii="Arial" w:hAnsi="Arial" w:cs="Arial"/>
-          <w:sz w:val="24"/>
-          <w:szCs w:val="24"/>
-        </w:rPr>
-      </w:pPr>
-      <m:oMath>
-        <m:r>
-          <w:rPr>
-            <w:rFonts w:ascii="Cambria Math" w:hAnsi="Cambria Math" w:cs="Arial"/>
-            <w:sz w:val="32"/>
-            <w:szCs w:val="32"/>
-          </w:rPr>
-          <m:t>r=</m:t>
-        </m:r>
-        <m:f>
-          <m:fPr>
-            <m:ctrlPr>
-              <w:rPr>
-                <w:rFonts w:ascii="Cambria Math" w:hAnsi="Cambria Math" w:cs="Arial"/>
-                <w:i/>
-                <w:sz w:val="32"/>
-                <w:szCs w:val="32"/>
-              </w:rPr>
-            </m:ctrlPr>
-          </m:fPr>
-          <m:num>
-            <m:r>
-              <w:rPr>
-                <w:rFonts w:ascii="Cambria Math" w:hAnsi="Cambria Math" w:cs="Arial"/>
-                <w:sz w:val="32"/>
-                <w:szCs w:val="32"/>
-              </w:rPr>
-              <m:t>1</m:t>
-            </m:r>
-          </m:num>
-          <m:den>
-            <m:r>
-              <w:rPr>
-                <w:rFonts w:ascii="Cambria Math" w:hAnsi="Cambria Math" w:cs="Arial"/>
-                <w:sz w:val="32"/>
-                <w:szCs w:val="32"/>
-              </w:rPr>
-              <m:t>8</m:t>
-            </m:r>
-          </m:den>
-        </m:f>
-        <m:r>
-          <w:rPr>
-            <w:rFonts w:ascii="Cambria Math" w:hAnsi="Cambria Math" w:cs="Arial"/>
-            <w:sz w:val="32"/>
-            <w:szCs w:val="32"/>
-          </w:rPr>
-          <m:t>, s=</m:t>
-        </m:r>
-        <m:f>
-          <m:fPr>
-            <m:ctrlPr>
-              <w:rPr>
-                <w:rFonts w:ascii="Cambria Math" w:hAnsi="Cambria Math" w:cs="Arial"/>
-                <w:i/>
-                <w:sz w:val="32"/>
-                <w:szCs w:val="32"/>
-              </w:rPr>
-            </m:ctrlPr>
-          </m:fPr>
-          <m:num>
-            <m:r>
-              <w:rPr>
-                <w:rFonts w:ascii="Cambria Math" w:hAnsi="Cambria Math" w:cs="Arial"/>
-                <w:sz w:val="32"/>
-                <w:szCs w:val="32"/>
-              </w:rPr>
-              <m:t>1</m:t>
-            </m:r>
-          </m:num>
-          <m:den>
-            <m:r>
-              <w:rPr>
-                <w:rFonts w:ascii="Cambria Math" w:hAnsi="Cambria Math" w:cs="Arial"/>
-                <w:sz w:val="32"/>
-                <w:szCs w:val="32"/>
-              </w:rPr>
-              <m:t>2</m:t>
-            </m:r>
-          </m:den>
-        </m:f>
-        <m:r>
-          <w:rPr>
-            <w:rFonts w:ascii="Cambria Math" w:hAnsi="Cambria Math" w:cs="Arial"/>
-            <w:sz w:val="32"/>
-            <w:szCs w:val="32"/>
-          </w:rPr>
-          <m:t>, x=</m:t>
-        </m:r>
-        <m:f>
-          <m:fPr>
-            <m:ctrlPr>
-              <w:rPr>
-                <w:rFonts w:ascii="Cambria Math" w:hAnsi="Cambria Math" w:cs="Arial"/>
-                <w:i/>
-                <w:sz w:val="32"/>
-                <w:szCs w:val="32"/>
-              </w:rPr>
-            </m:ctrlPr>
-          </m:fPr>
-          <m:num>
-            <m:r>
-              <w:rPr>
-                <w:rFonts w:ascii="Cambria Math" w:hAnsi="Cambria Math" w:cs="Arial"/>
-                <w:sz w:val="32"/>
-                <w:szCs w:val="32"/>
-              </w:rPr>
-              <m:t>1</m:t>
-            </m:r>
-          </m:num>
-          <m:den>
-            <m:r>
-              <w:rPr>
-                <w:rFonts w:ascii="Cambria Math" w:hAnsi="Cambria Math" w:cs="Arial"/>
-                <w:sz w:val="32"/>
-                <w:szCs w:val="32"/>
-              </w:rPr>
-              <m:t>4</m:t>
-            </m:r>
-          </m:den>
-        </m:f>
-        <m:r>
-          <w:rPr>
-            <w:rFonts w:ascii="Cambria Math" w:hAnsi="Cambria Math" w:cs="Arial"/>
-            <w:sz w:val="32"/>
-            <w:szCs w:val="32"/>
-          </w:rPr>
-          <m:t xml:space="preserve"> </m:t>
-        </m:r>
-      </m:oMath>
-      <w:r>
-        <w:rPr>
-          <w:rFonts w:ascii="Arial" w:hAnsi="Arial" w:cs="Arial"/>
-          <w:sz w:val="24"/>
-          <w:szCs w:val="24"/>
-        </w:rPr>
-        <w:t xml:space="preserve"> </w:t>
-      </w:r>
-    </w:p>
-    <w:p>
-      <w:pPr>
-        <w:spacing w:after="0"/>
-        <w:rPr>
-          <w:rFonts w:ascii="Arial" w:hAnsi="Arial" w:cs="Arial"/>
-          <w:sz w:val="24"/>
-          <w:szCs w:val="24"/>
-        </w:rPr>
-      </w:pPr>
     </w:p>
     <w:p>
       <w:pPr>
@@ -1837,120 +1666,6 @@
           <w:szCs w:val="32"/>
         </w:rPr>
       </w:pPr>
-      <m:oMath>
-        <m:f>
-          <m:fPr>
-            <m:ctrlPr>
-              <w:rPr>
-                <w:rFonts w:ascii="Cambria Math" w:hAnsi="Cambria Math" w:cs="Arial"/>
-                <w:i/>
-                <w:sz w:val="32"/>
-                <w:szCs w:val="32"/>
-              </w:rPr>
-            </m:ctrlPr>
-          </m:fPr>
-          <m:num>
-            <m:r>
-              <w:rPr>
-                <w:rFonts w:ascii="Cambria Math" w:hAnsi="Cambria Math" w:cs="Arial"/>
-                <w:sz w:val="32"/>
-                <w:szCs w:val="32"/>
-              </w:rPr>
-              <m:t>1</m:t>
-            </m:r>
-          </m:num>
-          <m:den>
-            <m:r>
-              <w:rPr>
-                <w:rFonts w:ascii="Cambria Math" w:hAnsi="Cambria Math" w:cs="Arial"/>
-                <w:sz w:val="32"/>
-                <w:szCs w:val="32"/>
-              </w:rPr>
-              <m:t>8</m:t>
-            </m:r>
-          </m:den>
-        </m:f>
-        <m:r>
-          <w:rPr>
-            <w:rFonts w:ascii="Cambria Math" w:hAnsi="Cambria Math" w:cs="Arial"/>
-            <w:sz w:val="32"/>
-            <w:szCs w:val="32"/>
-          </w:rPr>
-          <m:t>&lt;</m:t>
-        </m:r>
-        <m:f>
-          <m:fPr>
-            <m:ctrlPr>
-              <w:rPr>
-                <w:rFonts w:ascii="Cambria Math" w:hAnsi="Cambria Math" w:cs="Arial"/>
-                <w:i/>
-                <w:sz w:val="32"/>
-                <w:szCs w:val="32"/>
-              </w:rPr>
-            </m:ctrlPr>
-          </m:fPr>
-          <m:num>
-            <m:r>
-              <w:rPr>
-                <w:rFonts w:ascii="Cambria Math" w:hAnsi="Cambria Math" w:cs="Arial"/>
-                <w:sz w:val="32"/>
-                <w:szCs w:val="32"/>
-              </w:rPr>
-              <m:t>1</m:t>
-            </m:r>
-          </m:num>
-          <m:den>
-            <m:r>
-              <w:rPr>
-                <w:rFonts w:ascii="Cambria Math" w:hAnsi="Cambria Math" w:cs="Arial"/>
-                <w:sz w:val="32"/>
-                <w:szCs w:val="32"/>
-              </w:rPr>
-              <m:t>4</m:t>
-            </m:r>
-          </m:den>
-        </m:f>
-        <m:r>
-          <w:rPr>
-            <w:rFonts w:ascii="Cambria Math" w:hAnsi="Cambria Math" w:cs="Arial"/>
-            <w:sz w:val="32"/>
-            <w:szCs w:val="32"/>
-          </w:rPr>
-          <m:t>&lt;</m:t>
-        </m:r>
-        <m:f>
-          <m:fPr>
-            <m:ctrlPr>
-              <w:rPr>
-                <w:rFonts w:ascii="Cambria Math" w:hAnsi="Cambria Math" w:cs="Arial"/>
-                <w:i/>
-                <w:sz w:val="32"/>
-                <w:szCs w:val="32"/>
-              </w:rPr>
-            </m:ctrlPr>
-          </m:fPr>
-          <m:num>
-            <m:r>
-              <w:rPr>
-                <w:rFonts w:ascii="Cambria Math" w:hAnsi="Cambria Math" w:cs="Arial"/>
-                <w:sz w:val="32"/>
-                <w:szCs w:val="32"/>
-              </w:rPr>
-              <m:t>1</m:t>
-            </m:r>
-          </m:num>
-          <m:den>
-            <m:r>
-              <w:rPr>
-                <w:rFonts w:ascii="Cambria Math" w:hAnsi="Cambria Math" w:cs="Arial"/>
-                <w:sz w:val="32"/>
-                <w:szCs w:val="32"/>
-              </w:rPr>
-              <m:t>2</m:t>
-            </m:r>
-          </m:den>
-        </m:f>
-      </m:oMath>
       <w:r>
         <w:rPr>
           <w:rFonts w:ascii="Arial" w:eastAsiaTheme="minorEastAsia" w:hAnsi="Arial" w:cs="Arial"/>
@@ -1959,161 +1674,21 @@
         </w:rPr>
         <w:t xml:space="preserve"> </w:t>
       </w:r>
-    </w:p>
-    <w:p>
-      <w:pPr>
-        <w:spacing w:after="0"/>
-        <w:rPr>
-          <w:rFonts w:ascii="Arial" w:eastAsiaTheme="minorEastAsia" w:hAnsi="Arial" w:cs="Arial"/>
-          <w:sz w:val="24"/>
-          <w:szCs w:val="24"/>
-        </w:rPr>
-      </w:pPr>
-    </w:p>
-    <w:p>
-      <w:pPr>
-        <w:spacing w:after="0"/>
-        <w:rPr>
-          <w:rFonts w:ascii="Arial" w:hAnsi="Arial" w:cs="Arial"/>
-          <w:sz w:val="24"/>
-          <w:szCs w:val="24"/>
-        </w:rPr>
-      </w:pPr>
-    </w:p>
-    <w:p>
-      <w:pPr>
-        <w:spacing w:after="0"/>
-        <w:rPr>
-          <w:rFonts w:ascii="Arial" w:hAnsi="Arial" w:cs="Arial"/>
-          <w:sz w:val="24"/>
-          <w:szCs w:val="24"/>
-        </w:rPr>
-      </w:pPr>
-      <w:r>
-        <w:rPr>
-          <w:rFonts w:ascii="Arial" w:hAnsi="Arial" w:cs="Arial"/>
-          <w:sz w:val="24"/>
-          <w:szCs w:val="24"/>
-        </w:rPr>
-        <w:t xml:space="preserve">If rational </w:t>
-      </w:r>
-      <m:oMath>
-        <m:r>
-          <w:rPr>
-            <w:rFonts w:ascii="Cambria Math" w:hAnsi="Cambria Math" w:cs="Arial"/>
-            <w:sz w:val="32"/>
-            <w:szCs w:val="32"/>
-          </w:rPr>
-          <m:t>n = a/b, where b≠0</m:t>
-        </m:r>
-      </m:oMath>
-      <w:r>
-        <w:rPr>
-          <w:rFonts w:ascii="Arial" w:hAnsi="Arial" w:cs="Arial"/>
-          <w:sz w:val="24"/>
-          <w:szCs w:val="24"/>
-        </w:rPr>
-        <w:t xml:space="preserve"> </w:t>
-      </w:r>
-    </w:p>
-    <w:p>
-      <w:pPr>
-        <w:spacing w:after="0"/>
-        <w:rPr>
-          <w:rFonts w:ascii="Arial" w:hAnsi="Arial" w:cs="Arial"/>
-          <w:sz w:val="24"/>
-          <w:szCs w:val="24"/>
-        </w:rPr>
-      </w:pPr>
-    </w:p>
-    <w:p>
-      <w:pPr>
-        <w:spacing w:after="0"/>
-        <w:rPr>
-          <w:rFonts w:ascii="Arial" w:hAnsi="Arial" w:cs="Arial"/>
-          <w:sz w:val="24"/>
-          <w:szCs w:val="24"/>
-        </w:rPr>
-      </w:pPr>
-      <w:r>
-        <w:rPr>
-          <w:rFonts w:ascii="Arial" w:hAnsi="Arial" w:cs="Arial"/>
-          <w:sz w:val="24"/>
-          <w:szCs w:val="24"/>
-        </w:rPr>
-        <w:t>X is a ratio with a denominator that does not equal zero</w:t>
-      </w:r>
-    </w:p>
-    <w:p>
-      <w:pPr>
-        <w:spacing w:after="0"/>
-        <w:rPr>
-          <w:rFonts w:ascii="Arial" w:hAnsi="Arial" w:cs="Arial"/>
-          <w:sz w:val="24"/>
-          <w:szCs w:val="24"/>
-        </w:rPr>
-      </w:pPr>
-    </w:p>
-    <w:p>
-      <w:pPr>
-        <w:spacing w:after="0"/>
-        <w:rPr>
-          <w:rFonts w:ascii="Arial" w:hAnsi="Arial" w:cs="Arial"/>
-          <w:sz w:val="24"/>
-          <w:szCs w:val="24"/>
-        </w:rPr>
-      </w:pPr>
-      <w:r>
-        <w:rPr>
-          <w:rFonts w:ascii="Arial" w:hAnsi="Arial" w:cs="Arial"/>
-          <w:b/>
-          <w:sz w:val="24"/>
-          <w:szCs w:val="24"/>
-        </w:rPr>
-        <w:t>(19)</w:t>
-      </w:r>
-      <w:r>
-        <w:rPr>
-          <w:rFonts w:ascii="Arial" w:hAnsi="Arial" w:cs="Arial"/>
-          <w:sz w:val="24"/>
-          <w:szCs w:val="24"/>
-        </w:rPr>
-        <w:t xml:space="preserve">   </w:t>
-      </w:r>
-      <w:r>
-        <w:rPr>
-          <w:rFonts w:ascii="Arial" w:hAnsi="Arial" w:cs="Arial"/>
-          <w:sz w:val="24"/>
-          <w:szCs w:val="24"/>
-        </w:rPr>
-        <w:t>Give a formal proof that the square of any odd integer is odd.</w:t>
-      </w:r>
-    </w:p>
-    <w:p>
-      <w:pPr>
-        <w:spacing w:after="0"/>
-        <w:rPr>
-          <w:rFonts w:ascii="Arial" w:hAnsi="Arial" w:cs="Arial"/>
-          <w:sz w:val="24"/>
-          <w:szCs w:val="24"/>
-        </w:rPr>
-      </w:pPr>
     </w:p>
     <w:tbl>
       <w:tblPr>
         <w:tblStyle w:val="TableGrid"/>
         <w:tblW w:w="0" w:type="auto"/>
-        <w:tblInd w:w="720" w:type="dxa"/>
         <w:tblLook w:val="04A0" w:firstRow="1" w:lastRow="0" w:firstColumn="1" w:lastColumn="0" w:noHBand="0" w:noVBand="1"/>
       </w:tblPr>
       <w:tblGrid>
-        <w:gridCol w:w="1435"/>
-        <w:gridCol w:w="7195"/>
+        <w:gridCol w:w="4675"/>
+        <w:gridCol w:w="4675"/>
       </w:tblGrid>
       <w:tr>
         <w:tc>
           <w:tcPr>
-            <w:tcW w:w="1435" w:type="dxa"/>
+            <w:tcW w:w="4675" w:type="dxa"/>
           </w:tcPr>
           <w:p>
             <w:pPr>
@@ -2121,23 +1696,776 @@
                 <w:rFonts w:ascii="Arial" w:hAnsi="Arial" w:cs="Arial"/>
                 <w:sz w:val="24"/>
                 <w:szCs w:val="24"/>
-                <w:u w:val="single"/>
-              </w:rPr>
-            </w:pPr>
-            <w:r>
-              <w:rPr>
-                <w:rFonts w:ascii="Arial" w:hAnsi="Arial" w:cs="Arial"/>
-                <w:sz w:val="24"/>
-                <w:szCs w:val="24"/>
-                <w:u w:val="single"/>
-              </w:rPr>
-              <w:t>Theorem:</w:t>
-            </w:r>
+              </w:rPr>
+            </w:pPr>
+            <m:oMath>
+              <m:r>
+                <w:rPr>
+                  <w:rFonts w:ascii="Cambria Math" w:hAnsi="Cambria Math" w:cs="Arial"/>
+                  <w:sz w:val="32"/>
+                  <w:szCs w:val="32"/>
+                </w:rPr>
+                <m:t>r=</m:t>
+              </m:r>
+              <m:f>
+                <m:fPr>
+                  <m:ctrlPr>
+                    <w:rPr>
+                      <w:rFonts w:ascii="Cambria Math" w:hAnsi="Cambria Math" w:cs="Arial"/>
+                      <w:i/>
+                      <w:sz w:val="32"/>
+                      <w:szCs w:val="32"/>
+                    </w:rPr>
+                  </m:ctrlPr>
+                </m:fPr>
+                <m:num>
+                  <m:r>
+                    <w:rPr>
+                      <w:rFonts w:ascii="Cambria Math" w:hAnsi="Cambria Math" w:cs="Arial"/>
+                      <w:sz w:val="32"/>
+                      <w:szCs w:val="32"/>
+                    </w:rPr>
+                    <m:t>1</m:t>
+                  </m:r>
+                </m:num>
+                <m:den>
+                  <m:r>
+                    <w:rPr>
+                      <w:rFonts w:ascii="Cambria Math" w:hAnsi="Cambria Math" w:cs="Arial"/>
+                      <w:sz w:val="32"/>
+                      <w:szCs w:val="32"/>
+                    </w:rPr>
+                    <m:t>8</m:t>
+                  </m:r>
+                </m:den>
+              </m:f>
+              <m:r>
+                <w:rPr>
+                  <w:rFonts w:ascii="Cambria Math" w:hAnsi="Cambria Math" w:cs="Arial"/>
+                  <w:sz w:val="32"/>
+                  <w:szCs w:val="32"/>
+                </w:rPr>
+                <m:t>, s=</m:t>
+              </m:r>
+              <m:f>
+                <m:fPr>
+                  <m:ctrlPr>
+                    <w:rPr>
+                      <w:rFonts w:ascii="Cambria Math" w:hAnsi="Cambria Math" w:cs="Arial"/>
+                      <w:i/>
+                      <w:sz w:val="32"/>
+                      <w:szCs w:val="32"/>
+                    </w:rPr>
+                  </m:ctrlPr>
+                </m:fPr>
+                <m:num>
+                  <m:r>
+                    <w:rPr>
+                      <w:rFonts w:ascii="Cambria Math" w:hAnsi="Cambria Math" w:cs="Arial"/>
+                      <w:sz w:val="32"/>
+                      <w:szCs w:val="32"/>
+                    </w:rPr>
+                    <m:t>1</m:t>
+                  </m:r>
+                </m:num>
+                <m:den>
+                  <m:r>
+                    <w:rPr>
+                      <w:rFonts w:ascii="Cambria Math" w:hAnsi="Cambria Math" w:cs="Arial"/>
+                      <w:sz w:val="32"/>
+                      <w:szCs w:val="32"/>
+                    </w:rPr>
+                    <m:t>2</m:t>
+                  </m:r>
+                </m:den>
+              </m:f>
+              <m:r>
+                <w:rPr>
+                  <w:rFonts w:ascii="Cambria Math" w:hAnsi="Cambria Math" w:cs="Arial"/>
+                  <w:sz w:val="32"/>
+                  <w:szCs w:val="32"/>
+                </w:rPr>
+                <m:t>, x=</m:t>
+              </m:r>
+              <m:f>
+                <m:fPr>
+                  <m:ctrlPr>
+                    <w:rPr>
+                      <w:rFonts w:ascii="Cambria Math" w:hAnsi="Cambria Math" w:cs="Arial"/>
+                      <w:i/>
+                      <w:sz w:val="32"/>
+                      <w:szCs w:val="32"/>
+                    </w:rPr>
+                  </m:ctrlPr>
+                </m:fPr>
+                <m:num>
+                  <m:r>
+                    <w:rPr>
+                      <w:rFonts w:ascii="Cambria Math" w:hAnsi="Cambria Math" w:cs="Arial"/>
+                      <w:sz w:val="32"/>
+                      <w:szCs w:val="32"/>
+                    </w:rPr>
+                    <m:t>1</m:t>
+                  </m:r>
+                </m:num>
+                <m:den>
+                  <m:r>
+                    <w:rPr>
+                      <w:rFonts w:ascii="Cambria Math" w:hAnsi="Cambria Math" w:cs="Arial"/>
+                      <w:sz w:val="32"/>
+                      <w:szCs w:val="32"/>
+                    </w:rPr>
+                    <m:t>4</m:t>
+                  </m:r>
+                </m:den>
+              </m:f>
+              <m:r>
+                <w:rPr>
+                  <w:rFonts w:ascii="Cambria Math" w:hAnsi="Cambria Math" w:cs="Arial"/>
+                  <w:sz w:val="32"/>
+                  <w:szCs w:val="32"/>
+                </w:rPr>
+                <m:t xml:space="preserve"> </m:t>
+              </m:r>
+            </m:oMath>
+            <w:r>
+              <w:rPr>
+                <w:rFonts w:ascii="Arial" w:hAnsi="Arial" w:cs="Arial"/>
+                <w:sz w:val="24"/>
+                <w:szCs w:val="24"/>
+              </w:rPr>
+              <w:t xml:space="preserve"> </w:t>
+            </w:r>
+          </w:p>
+          <w:p>
+            <w:pPr>
+              <w:rPr>
+                <w:rFonts w:ascii="Arial" w:hAnsi="Arial" w:cs="Arial"/>
+                <w:sz w:val="24"/>
+                <w:szCs w:val="24"/>
+              </w:rPr>
+            </w:pPr>
+          </w:p>
+          <w:p>
+            <w:pPr>
+              <w:rPr>
+                <w:rFonts w:ascii="Arial" w:hAnsi="Arial" w:cs="Arial"/>
+                <w:sz w:val="24"/>
+                <w:szCs w:val="24"/>
+              </w:rPr>
+            </w:pPr>
+            <m:oMath>
+              <m:f>
+                <m:fPr>
+                  <m:ctrlPr>
+                    <w:rPr>
+                      <w:rFonts w:ascii="Cambria Math" w:hAnsi="Cambria Math" w:cs="Arial"/>
+                      <w:i/>
+                      <w:sz w:val="32"/>
+                      <w:szCs w:val="32"/>
+                    </w:rPr>
+                  </m:ctrlPr>
+                </m:fPr>
+                <m:num>
+                  <m:r>
+                    <w:rPr>
+                      <w:rFonts w:ascii="Cambria Math" w:hAnsi="Cambria Math" w:cs="Arial"/>
+                      <w:sz w:val="32"/>
+                      <w:szCs w:val="32"/>
+                    </w:rPr>
+                    <m:t>1</m:t>
+                  </m:r>
+                </m:num>
+                <m:den>
+                  <m:r>
+                    <w:rPr>
+                      <w:rFonts w:ascii="Cambria Math" w:hAnsi="Cambria Math" w:cs="Arial"/>
+                      <w:sz w:val="32"/>
+                      <w:szCs w:val="32"/>
+                    </w:rPr>
+                    <m:t>8</m:t>
+                  </m:r>
+                </m:den>
+              </m:f>
+              <m:r>
+                <w:rPr>
+                  <w:rFonts w:ascii="Cambria Math" w:hAnsi="Cambria Math" w:cs="Arial"/>
+                  <w:sz w:val="32"/>
+                  <w:szCs w:val="32"/>
+                </w:rPr>
+                <m:t>&lt;</m:t>
+              </m:r>
+              <m:f>
+                <m:fPr>
+                  <m:ctrlPr>
+                    <w:rPr>
+                      <w:rFonts w:ascii="Cambria Math" w:hAnsi="Cambria Math" w:cs="Arial"/>
+                      <w:i/>
+                      <w:sz w:val="32"/>
+                      <w:szCs w:val="32"/>
+                    </w:rPr>
+                  </m:ctrlPr>
+                </m:fPr>
+                <m:num>
+                  <m:r>
+                    <w:rPr>
+                      <w:rFonts w:ascii="Cambria Math" w:hAnsi="Cambria Math" w:cs="Arial"/>
+                      <w:sz w:val="32"/>
+                      <w:szCs w:val="32"/>
+                    </w:rPr>
+                    <m:t>1</m:t>
+                  </m:r>
+                </m:num>
+                <m:den>
+                  <m:r>
+                    <w:rPr>
+                      <w:rFonts w:ascii="Cambria Math" w:hAnsi="Cambria Math" w:cs="Arial"/>
+                      <w:sz w:val="32"/>
+                      <w:szCs w:val="32"/>
+                    </w:rPr>
+                    <m:t>4</m:t>
+                  </m:r>
+                </m:den>
+              </m:f>
+              <m:r>
+                <w:rPr>
+                  <w:rFonts w:ascii="Cambria Math" w:hAnsi="Cambria Math" w:cs="Arial"/>
+                  <w:sz w:val="32"/>
+                  <w:szCs w:val="32"/>
+                </w:rPr>
+                <m:t>&lt;</m:t>
+              </m:r>
+              <m:f>
+                <m:fPr>
+                  <m:ctrlPr>
+                    <w:rPr>
+                      <w:rFonts w:ascii="Cambria Math" w:hAnsi="Cambria Math" w:cs="Arial"/>
+                      <w:i/>
+                      <w:sz w:val="32"/>
+                      <w:szCs w:val="32"/>
+                    </w:rPr>
+                  </m:ctrlPr>
+                </m:fPr>
+                <m:num>
+                  <m:r>
+                    <w:rPr>
+                      <w:rFonts w:ascii="Cambria Math" w:hAnsi="Cambria Math" w:cs="Arial"/>
+                      <w:sz w:val="32"/>
+                      <w:szCs w:val="32"/>
+                    </w:rPr>
+                    <m:t>1</m:t>
+                  </m:r>
+                </m:num>
+                <m:den>
+                  <m:r>
+                    <w:rPr>
+                      <w:rFonts w:ascii="Cambria Math" w:hAnsi="Cambria Math" w:cs="Arial"/>
+                      <w:sz w:val="32"/>
+                      <w:szCs w:val="32"/>
+                    </w:rPr>
+                    <m:t>2</m:t>
+                  </m:r>
+                </m:den>
+              </m:f>
+            </m:oMath>
+            <w:r>
+              <w:rPr>
+                <w:rFonts w:ascii="Arial" w:hAnsi="Arial" w:cs="Arial"/>
+                <w:sz w:val="24"/>
+                <w:szCs w:val="24"/>
+              </w:rPr>
+              <w:t xml:space="preserve"> </w:t>
+            </w:r>
+          </w:p>
+          <w:p>
+            <w:pPr>
+              <w:rPr>
+                <w:rFonts w:ascii="Arial" w:hAnsi="Arial" w:cs="Arial"/>
+                <w:sz w:val="24"/>
+                <w:szCs w:val="24"/>
+              </w:rPr>
+            </w:pPr>
+          </w:p>
+          <w:p>
+            <w:pPr>
+              <w:rPr>
+                <w:rFonts w:ascii="Arial" w:hAnsi="Arial" w:cs="Arial"/>
+                <w:sz w:val="24"/>
+                <w:szCs w:val="24"/>
+              </w:rPr>
+            </w:pPr>
+            <w:r>
+              <w:rPr>
+                <w:rFonts w:ascii="Arial" w:hAnsi="Arial" w:cs="Arial"/>
+                <w:sz w:val="24"/>
+                <w:szCs w:val="24"/>
+              </w:rPr>
+              <w:t xml:space="preserve">If rational </w:t>
+            </w:r>
+            <m:oMath>
+              <m:r>
+                <w:rPr>
+                  <w:rFonts w:ascii="Cambria Math" w:hAnsi="Cambria Math" w:cs="Arial"/>
+                  <w:sz w:val="32"/>
+                  <w:szCs w:val="32"/>
+                </w:rPr>
+                <m:t>n = a/b, where b≠0</m:t>
+              </m:r>
+            </m:oMath>
+            <w:r>
+              <w:rPr>
+                <w:rFonts w:ascii="Arial" w:hAnsi="Arial" w:cs="Arial"/>
+                <w:sz w:val="24"/>
+                <w:szCs w:val="24"/>
+              </w:rPr>
+              <w:t xml:space="preserve"> </w:t>
+            </w:r>
+          </w:p>
+          <w:p>
+            <w:pPr>
+              <w:rPr>
+                <w:rFonts w:ascii="Arial" w:hAnsi="Arial" w:cs="Arial"/>
+                <w:sz w:val="24"/>
+                <w:szCs w:val="24"/>
+              </w:rPr>
+            </w:pPr>
+          </w:p>
+          <w:p>
+            <w:pPr>
+              <w:rPr>
+                <w:rFonts w:ascii="Arial" w:hAnsi="Arial" w:cs="Arial"/>
+                <w:sz w:val="24"/>
+                <w:szCs w:val="24"/>
+              </w:rPr>
+            </w:pPr>
+            <w:r>
+              <w:rPr>
+                <w:rFonts w:ascii="Arial" w:hAnsi="Arial" w:cs="Arial"/>
+                <w:sz w:val="24"/>
+                <w:szCs w:val="24"/>
+              </w:rPr>
+              <w:t xml:space="preserve">X is a ratio </w:t>
+            </w:r>
+            <w:r>
+              <w:rPr>
+                <w:rFonts w:ascii="Arial" w:hAnsi="Arial" w:cs="Arial"/>
+                <w:sz w:val="24"/>
+                <w:szCs w:val="24"/>
+              </w:rPr>
+              <w:t xml:space="preserve">of integers </w:t>
+            </w:r>
+            <w:r>
+              <w:rPr>
+                <w:rFonts w:ascii="Arial" w:hAnsi="Arial" w:cs="Arial"/>
+                <w:sz w:val="24"/>
+                <w:szCs w:val="24"/>
+              </w:rPr>
+              <w:t>with a denominator that does not equal zero</w:t>
+            </w:r>
+          </w:p>
+          <w:p>
+            <w:pPr>
+              <w:rPr>
+                <w:rFonts w:ascii="Arial" w:hAnsi="Arial" w:cs="Arial"/>
+                <w:sz w:val="24"/>
+                <w:szCs w:val="24"/>
+              </w:rPr>
+            </w:pPr>
           </w:p>
         </w:tc>
         <w:tc>
           <w:tcPr>
-            <w:tcW w:w="7195" w:type="dxa"/>
+            <w:tcW w:w="4675" w:type="dxa"/>
+          </w:tcPr>
+          <w:p>
+            <w:pPr>
+              <w:rPr>
+                <w:rFonts w:ascii="Arial" w:eastAsiaTheme="minorEastAsia" w:hAnsi="Arial" w:cs="Arial"/>
+                <w:sz w:val="32"/>
+                <w:szCs w:val="32"/>
+              </w:rPr>
+            </w:pPr>
+            <m:oMath>
+              <m:r>
+                <w:rPr>
+                  <w:rFonts w:ascii="Cambria Math" w:eastAsiaTheme="minorEastAsia" w:hAnsi="Cambria Math" w:cs="Arial"/>
+                  <w:sz w:val="32"/>
+                  <w:szCs w:val="32"/>
+                </w:rPr>
+                <m:t>So, x=</m:t>
+              </m:r>
+              <m:f>
+                <m:fPr>
+                  <m:ctrlPr>
+                    <w:rPr>
+                      <w:rFonts w:ascii="Cambria Math" w:eastAsiaTheme="minorEastAsia" w:hAnsi="Cambria Math" w:cs="Arial"/>
+                      <w:i/>
+                      <w:sz w:val="32"/>
+                      <w:szCs w:val="32"/>
+                    </w:rPr>
+                  </m:ctrlPr>
+                </m:fPr>
+                <m:num>
+                  <m:f>
+                    <m:fPr>
+                      <m:ctrlPr>
+                        <w:rPr>
+                          <w:rFonts w:ascii="Cambria Math" w:eastAsiaTheme="minorEastAsia" w:hAnsi="Cambria Math" w:cs="Arial"/>
+                          <w:i/>
+                          <w:sz w:val="32"/>
+                          <w:szCs w:val="32"/>
+                        </w:rPr>
+                      </m:ctrlPr>
+                    </m:fPr>
+                    <m:num>
+                      <m:r>
+                        <w:rPr>
+                          <w:rFonts w:ascii="Cambria Math" w:eastAsiaTheme="minorEastAsia" w:hAnsi="Cambria Math" w:cs="Arial"/>
+                          <w:sz w:val="32"/>
+                          <w:szCs w:val="32"/>
+                        </w:rPr>
+                        <m:t>a</m:t>
+                      </m:r>
+                    </m:num>
+                    <m:den>
+                      <m:r>
+                        <w:rPr>
+                          <w:rFonts w:ascii="Cambria Math" w:eastAsiaTheme="minorEastAsia" w:hAnsi="Cambria Math" w:cs="Arial"/>
+                          <w:sz w:val="32"/>
+                          <w:szCs w:val="32"/>
+                        </w:rPr>
+                        <m:t>b</m:t>
+                      </m:r>
+                    </m:den>
+                  </m:f>
+                  <m:r>
+                    <w:rPr>
+                      <w:rFonts w:ascii="Cambria Math" w:eastAsiaTheme="minorEastAsia" w:hAnsi="Cambria Math" w:cs="Arial"/>
+                      <w:sz w:val="32"/>
+                      <w:szCs w:val="32"/>
+                    </w:rPr>
+                    <m:t>+</m:t>
+                  </m:r>
+                  <m:f>
+                    <m:fPr>
+                      <m:ctrlPr>
+                        <w:rPr>
+                          <w:rFonts w:ascii="Cambria Math" w:eastAsiaTheme="minorEastAsia" w:hAnsi="Cambria Math" w:cs="Arial"/>
+                          <w:i/>
+                          <w:sz w:val="32"/>
+                          <w:szCs w:val="32"/>
+                        </w:rPr>
+                      </m:ctrlPr>
+                    </m:fPr>
+                    <m:num>
+                      <m:r>
+                        <w:rPr>
+                          <w:rFonts w:ascii="Cambria Math" w:eastAsiaTheme="minorEastAsia" w:hAnsi="Cambria Math" w:cs="Arial"/>
+                          <w:sz w:val="32"/>
+                          <w:szCs w:val="32"/>
+                        </w:rPr>
+                        <m:t>c</m:t>
+                      </m:r>
+                    </m:num>
+                    <m:den>
+                      <m:r>
+                        <w:rPr>
+                          <w:rFonts w:ascii="Cambria Math" w:eastAsiaTheme="minorEastAsia" w:hAnsi="Cambria Math" w:cs="Arial"/>
+                          <w:sz w:val="32"/>
+                          <w:szCs w:val="32"/>
+                        </w:rPr>
+                        <m:t>d</m:t>
+                      </m:r>
+                    </m:den>
+                  </m:f>
+                </m:num>
+                <m:den>
+                  <m:r>
+                    <w:rPr>
+                      <w:rFonts w:ascii="Cambria Math" w:eastAsiaTheme="minorEastAsia" w:hAnsi="Cambria Math" w:cs="Arial"/>
+                      <w:sz w:val="32"/>
+                      <w:szCs w:val="32"/>
+                    </w:rPr>
+                    <m:t>2</m:t>
+                  </m:r>
+                </m:den>
+              </m:f>
+            </m:oMath>
+            <w:r>
+              <w:rPr>
+                <w:rFonts w:ascii="Arial" w:eastAsiaTheme="minorEastAsia" w:hAnsi="Arial" w:cs="Arial"/>
+                <w:sz w:val="32"/>
+                <w:szCs w:val="32"/>
+              </w:rPr>
+              <w:t xml:space="preserve"> </w:t>
+            </w:r>
+          </w:p>
+          <w:p>
+            <w:pPr>
+              <w:rPr>
+                <w:rFonts w:ascii="Arial" w:eastAsiaTheme="minorEastAsia" w:hAnsi="Arial" w:cs="Arial"/>
+                <w:sz w:val="32"/>
+                <w:szCs w:val="32"/>
+              </w:rPr>
+            </w:pPr>
+          </w:p>
+          <w:p>
+            <w:pPr>
+              <w:rPr>
+                <w:rFonts w:ascii="Arial" w:eastAsiaTheme="minorEastAsia" w:hAnsi="Arial" w:cs="Arial"/>
+                <w:sz w:val="32"/>
+                <w:szCs w:val="32"/>
+              </w:rPr>
+            </w:pPr>
+            <m:oMath>
+              <m:r>
+                <w:rPr>
+                  <w:rFonts w:ascii="Cambria Math" w:eastAsiaTheme="minorEastAsia" w:hAnsi="Cambria Math" w:cs="Arial"/>
+                  <w:sz w:val="32"/>
+                  <w:szCs w:val="32"/>
+                </w:rPr>
+                <m:t>x=</m:t>
+              </m:r>
+              <m:f>
+                <m:fPr>
+                  <m:ctrlPr>
+                    <w:rPr>
+                      <w:rFonts w:ascii="Cambria Math" w:eastAsiaTheme="minorEastAsia" w:hAnsi="Cambria Math" w:cs="Arial"/>
+                      <w:i/>
+                      <w:sz w:val="32"/>
+                      <w:szCs w:val="32"/>
+                    </w:rPr>
+                  </m:ctrlPr>
+                </m:fPr>
+                <m:num>
+                  <m:r>
+                    <w:rPr>
+                      <w:rFonts w:ascii="Cambria Math" w:eastAsiaTheme="minorEastAsia" w:hAnsi="Cambria Math" w:cs="Arial"/>
+                      <w:sz w:val="32"/>
+                      <w:szCs w:val="32"/>
+                    </w:rPr>
+                    <m:t>ab+cd</m:t>
+                  </m:r>
+                </m:num>
+                <m:den>
+                  <m:r>
+                    <w:rPr>
+                      <w:rFonts w:ascii="Cambria Math" w:eastAsiaTheme="minorEastAsia" w:hAnsi="Cambria Math" w:cs="Arial"/>
+                      <w:sz w:val="32"/>
+                      <w:szCs w:val="32"/>
+                    </w:rPr>
+                    <m:t>2bd</m:t>
+                  </m:r>
+                </m:den>
+              </m:f>
+            </m:oMath>
+            <w:r>
+              <w:rPr>
+                <w:rFonts w:ascii="Arial" w:eastAsiaTheme="minorEastAsia" w:hAnsi="Arial" w:cs="Arial"/>
+                <w:sz w:val="32"/>
+                <w:szCs w:val="32"/>
+              </w:rPr>
+              <w:t xml:space="preserve"> </w:t>
+            </w:r>
+          </w:p>
+          <w:p>
+            <w:pPr>
+              <w:rPr>
+                <w:rFonts w:ascii="Arial" w:eastAsiaTheme="minorEastAsia" w:hAnsi="Arial" w:cs="Arial"/>
+                <w:sz w:val="32"/>
+                <w:szCs w:val="32"/>
+              </w:rPr>
+            </w:pPr>
+          </w:p>
+          <w:p>
+            <w:pPr>
+              <w:rPr>
+                <w:rFonts w:ascii="Arial" w:eastAsiaTheme="minorEastAsia" w:hAnsi="Arial" w:cs="Arial"/>
+                <w:sz w:val="32"/>
+                <w:szCs w:val="32"/>
+              </w:rPr>
+            </w:pPr>
+            <m:oMath>
+              <m:r>
+                <w:rPr>
+                  <w:rFonts w:ascii="Cambria Math" w:eastAsiaTheme="minorEastAsia" w:hAnsi="Cambria Math" w:cs="Arial"/>
+                  <w:sz w:val="32"/>
+                  <w:szCs w:val="32"/>
+                </w:rPr>
+                <m:t>x=</m:t>
+              </m:r>
+              <m:f>
+                <m:fPr>
+                  <m:ctrlPr>
+                    <w:rPr>
+                      <w:rFonts w:ascii="Cambria Math" w:eastAsiaTheme="minorEastAsia" w:hAnsi="Cambria Math" w:cs="Arial"/>
+                      <w:i/>
+                      <w:sz w:val="32"/>
+                      <w:szCs w:val="32"/>
+                    </w:rPr>
+                  </m:ctrlPr>
+                </m:fPr>
+                <m:num>
+                  <m:r>
+                    <w:rPr>
+                      <w:rFonts w:ascii="Cambria Math" w:eastAsiaTheme="minorEastAsia" w:hAnsi="Cambria Math" w:cs="Arial"/>
+                      <w:sz w:val="32"/>
+                      <w:szCs w:val="32"/>
+                    </w:rPr>
+                    <m:t>integer</m:t>
+                  </m:r>
+                </m:num>
+                <m:den>
+                  <m:r>
+                    <w:rPr>
+                      <w:rFonts w:ascii="Cambria Math" w:eastAsiaTheme="minorEastAsia" w:hAnsi="Cambria Math" w:cs="Arial"/>
+                      <w:sz w:val="32"/>
+                      <w:szCs w:val="32"/>
+                    </w:rPr>
+                    <m:t>non-zero integer</m:t>
+                  </m:r>
+                </m:den>
+              </m:f>
+            </m:oMath>
+            <w:r>
+              <w:rPr>
+                <w:rFonts w:ascii="Arial" w:eastAsiaTheme="minorEastAsia" w:hAnsi="Arial" w:cs="Arial"/>
+                <w:sz w:val="32"/>
+                <w:szCs w:val="32"/>
+              </w:rPr>
+              <w:t xml:space="preserve"> </w:t>
+            </w:r>
+          </w:p>
+        </w:tc>
+      </w:tr>
+    </w:tbl>
+    <w:p>
+      <w:pPr>
+        <w:spacing w:after="0"/>
+        <w:rPr>
+          <w:rFonts w:ascii="Arial" w:eastAsiaTheme="minorEastAsia" w:hAnsi="Arial" w:cs="Arial"/>
+          <w:sz w:val="32"/>
+          <w:szCs w:val="32"/>
+        </w:rPr>
+      </w:pPr>
+    </w:p>
+    <w:p>
+      <w:pPr>
+        <w:spacing w:after="0"/>
+        <w:rPr>
+          <w:rFonts w:ascii="Arial" w:eastAsiaTheme="minorEastAsia" w:hAnsi="Arial" w:cs="Arial"/>
+          <w:sz w:val="24"/>
+          <w:szCs w:val="24"/>
+        </w:rPr>
+      </w:pPr>
+    </w:p>
+    <w:p>
+      <w:pPr>
+        <w:spacing w:after="0"/>
+        <w:rPr>
+          <w:rFonts w:ascii="Arial" w:hAnsi="Arial" w:cs="Arial"/>
+          <w:sz w:val="24"/>
+          <w:szCs w:val="24"/>
+        </w:rPr>
+      </w:pPr>
+    </w:p>
+    <w:p>
+      <w:pPr>
+        <w:spacing w:after="0"/>
+        <w:rPr>
+          <w:rFonts w:ascii="Arial" w:hAnsi="Arial" w:cs="Arial"/>
+          <w:sz w:val="24"/>
+          <w:szCs w:val="24"/>
+        </w:rPr>
+      </w:pPr>
+    </w:p>
+    <w:p>
+      <w:pPr>
+        <w:spacing w:after="0"/>
+        <w:rPr>
+          <w:rFonts w:ascii="Arial" w:hAnsi="Arial" w:cs="Arial"/>
+          <w:sz w:val="24"/>
+          <w:szCs w:val="24"/>
+        </w:rPr>
+      </w:pPr>
+      <w:r>
+        <w:rPr>
+          <w:rFonts w:ascii="Arial" w:hAnsi="Arial" w:cs="Arial"/>
+          <w:b/>
+          <w:sz w:val="24"/>
+          <w:szCs w:val="24"/>
+        </w:rPr>
+        <w:t>(19)</w:t>
+      </w:r>
+      <w:r>
+        <w:rPr>
+          <w:rFonts w:ascii="Arial" w:hAnsi="Arial" w:cs="Arial"/>
+          <w:sz w:val="24"/>
+          <w:szCs w:val="24"/>
+        </w:rPr>
+        <w:t xml:space="preserve">   </w:t>
+      </w:r>
+      <w:r>
+        <w:rPr>
+          <w:rFonts w:ascii="Arial" w:hAnsi="Arial" w:cs="Arial"/>
+          <w:sz w:val="24"/>
+          <w:szCs w:val="24"/>
+        </w:rPr>
+        <w:t>Give a formal proof that the square of any odd integer is odd.</w:t>
+      </w:r>
+    </w:p>
+    <w:p>
+      <w:pPr>
+        <w:spacing w:after="0"/>
+        <w:rPr>
+          <w:rFonts w:ascii="Arial" w:hAnsi="Arial" w:cs="Arial"/>
+          <w:sz w:val="24"/>
+          <w:szCs w:val="24"/>
+        </w:rPr>
+      </w:pPr>
+    </w:p>
+    <w:tbl>
+      <w:tblPr>
+        <w:tblStyle w:val="TableGrid"/>
+        <w:tblW w:w="0" w:type="auto"/>
+        <w:tblInd w:w="-5" w:type="dxa"/>
+        <w:tblLook w:val="04A0" w:firstRow="1" w:lastRow="0" w:firstColumn="1" w:lastColumn="0" w:noHBand="0" w:noVBand="1"/>
+      </w:tblPr>
+      <w:tblGrid>
+        <w:gridCol w:w="1549"/>
+        <w:gridCol w:w="7770"/>
+      </w:tblGrid>
+      <w:tr>
+        <w:trPr>
+          <w:trHeight w:val="271"/>
+        </w:trPr>
+        <w:tc>
+          <w:tcPr>
+            <w:tcW w:w="1549" w:type="dxa"/>
+          </w:tcPr>
+          <w:p>
+            <w:pPr>
+              <w:rPr>
+                <w:rFonts w:ascii="Arial" w:hAnsi="Arial" w:cs="Arial"/>
+                <w:sz w:val="24"/>
+                <w:szCs w:val="24"/>
+                <w:u w:val="single"/>
+              </w:rPr>
+            </w:pPr>
+            <w:r>
+              <w:rPr>
+                <w:rFonts w:ascii="Arial" w:hAnsi="Arial" w:cs="Arial"/>
+                <w:sz w:val="24"/>
+                <w:szCs w:val="24"/>
+                <w:u w:val="single"/>
+              </w:rPr>
+              <w:t>Theorem:</w:t>
+            </w:r>
+          </w:p>
+        </w:tc>
+        <w:tc>
+          <w:tcPr>
+            <w:tcW w:w="7770" w:type="dxa"/>
           </w:tcPr>
           <w:p>
             <w:pPr>
@@ -2159,9 +2487,12 @@
         </w:tc>
       </w:tr>
       <w:tr>
+        <w:trPr>
+          <w:trHeight w:val="2518"/>
+        </w:trPr>
         <w:tc>
           <w:tcPr>
-            <w:tcW w:w="1435" w:type="dxa"/>
+            <w:tcW w:w="1549" w:type="dxa"/>
           </w:tcPr>
           <w:p>
             <w:pPr>
@@ -2183,7 +2514,7 @@
         </w:tc>
         <w:tc>
           <w:tcPr>
-            <w:tcW w:w="7195" w:type="dxa"/>
+            <w:tcW w:w="7770" w:type="dxa"/>
           </w:tcPr>
           <w:p>
             <w:pPr>
@@ -2485,23 +2816,7 @@
                   <w:sz w:val="24"/>
                   <w:szCs w:val="24"/>
                 </w:rPr>
-                <m:t>2</m:t>
-              </m:r>
-              <m:r>
-                <w:rPr>
-                  <w:rFonts w:ascii="Cambria Math" w:hAnsi="Cambria Math" w:cs="Arial"/>
-                  <w:sz w:val="24"/>
-                  <w:szCs w:val="24"/>
-                </w:rPr>
-                <m:t>(integer)</m:t>
-              </m:r>
-              <m:r>
-                <w:rPr>
-                  <w:rFonts w:ascii="Cambria Math" w:hAnsi="Cambria Math" w:cs="Arial"/>
-                  <w:sz w:val="24"/>
-                  <w:szCs w:val="24"/>
-                </w:rPr>
-                <m:t>+1</m:t>
+                <m:t>2(integer)+1</m:t>
               </m:r>
             </m:oMath>
             <w:r>
@@ -2647,55 +2962,24 @@
         </w:rPr>
       </w:pPr>
     </w:p>
-    <w:p>
-      <w:pPr>
-        <w:spacing w:after="0"/>
-        <w:ind w:left="720"/>
-        <w:rPr>
-          <w:rFonts w:ascii="Arial" w:hAnsi="Arial" w:cs="Arial"/>
-          <w:sz w:val="24"/>
-          <w:szCs w:val="24"/>
-          <w:u w:val="single"/>
-        </w:rPr>
-      </w:pPr>
-    </w:p>
-    <w:p>
-      <w:pPr>
-        <w:spacing w:after="0"/>
-        <w:ind w:left="720"/>
-        <w:rPr>
-          <w:rFonts w:ascii="Arial" w:hAnsi="Arial" w:cs="Arial"/>
-          <w:sz w:val="24"/>
-          <w:szCs w:val="24"/>
-        </w:rPr>
-      </w:pPr>
-    </w:p>
-    <w:p>
-      <w:pPr>
-        <w:spacing w:after="0"/>
-        <w:ind w:left="720"/>
-        <w:rPr>
-          <w:rFonts w:ascii="Arial" w:hAnsi="Arial" w:cs="Arial"/>
-          <w:sz w:val="24"/>
-          <w:szCs w:val="24"/>
-        </w:rPr>
-      </w:pPr>
-    </w:p>
     <w:tbl>
       <w:tblPr>
         <w:tblStyle w:val="TableGrid"/>
-        <w:tblW w:w="0" w:type="auto"/>
-        <w:tblInd w:w="720" w:type="dxa"/>
+        <w:tblW w:w="9364" w:type="dxa"/>
+        <w:tblInd w:w="-5" w:type="dxa"/>
         <w:tblLook w:val="04A0" w:firstRow="1" w:lastRow="0" w:firstColumn="1" w:lastColumn="0" w:noHBand="0" w:noVBand="1"/>
       </w:tblPr>
       <w:tblGrid>
-        <w:gridCol w:w="1345"/>
-        <w:gridCol w:w="7285"/>
+        <w:gridCol w:w="1459"/>
+        <w:gridCol w:w="7905"/>
       </w:tblGrid>
       <w:tr>
+        <w:trPr>
+          <w:trHeight w:val="547"/>
+        </w:trPr>
         <w:tc>
           <w:tcPr>
-            <w:tcW w:w="1345" w:type="dxa"/>
+            <w:tcW w:w="1459" w:type="dxa"/>
           </w:tcPr>
           <w:p>
             <w:pPr>
@@ -2735,7 +3019,7 @@
         </w:tc>
         <w:tc>
           <w:tcPr>
-            <w:tcW w:w="7285" w:type="dxa"/>
+            <w:tcW w:w="7905" w:type="dxa"/>
           </w:tcPr>
           <w:p>
             <w:pPr>
@@ -2774,9 +3058,12 @@
         </w:tc>
       </w:tr>
       <w:tr>
+        <w:trPr>
+          <w:trHeight w:val="2541"/>
+        </w:trPr>
         <w:tc>
           <w:tcPr>
-            <w:tcW w:w="1345" w:type="dxa"/>
+            <w:tcW w:w="1459" w:type="dxa"/>
           </w:tcPr>
           <w:p>
             <w:pPr>
@@ -2816,7 +3103,7 @@
         </w:tc>
         <w:tc>
           <w:tcPr>
-            <w:tcW w:w="7285" w:type="dxa"/>
+            <w:tcW w:w="7905" w:type="dxa"/>
           </w:tcPr>
           <w:p>
             <w:pPr>
@@ -2922,15 +3209,7 @@
                   <w:sz w:val="24"/>
                   <w:szCs w:val="24"/>
                 </w:rPr>
-                <m:t>+(2k+1)</m:t>
-              </m:r>
-              <m:r>
-                <w:rPr>
-                  <w:rFonts w:ascii="Cambria Math" w:hAnsi="Cambria Math" w:cs="Arial"/>
-                  <w:sz w:val="24"/>
-                  <w:szCs w:val="24"/>
-                </w:rPr>
-                <m:t>=4</m:t>
+                <m:t>+(2k+1)=4</m:t>
               </m:r>
               <m:sSup>
                 <m:sSupPr>
@@ -2970,31 +3249,7 @@
                   <w:sz w:val="24"/>
                   <w:szCs w:val="24"/>
                 </w:rPr>
-                <m:t>+</m:t>
-              </m:r>
-              <m:r>
-                <w:rPr>
-                  <w:rFonts w:ascii="Cambria Math" w:hAnsi="Cambria Math" w:cs="Arial"/>
-                  <w:sz w:val="24"/>
-                  <w:szCs w:val="24"/>
-                </w:rPr>
-                <m:t>6</m:t>
-              </m:r>
-              <m:r>
-                <w:rPr>
-                  <w:rFonts w:ascii="Cambria Math" w:hAnsi="Cambria Math" w:cs="Arial"/>
-                  <w:sz w:val="24"/>
-                  <w:szCs w:val="24"/>
-                </w:rPr>
-                <m:t>k+</m:t>
-              </m:r>
-              <m:r>
-                <w:rPr>
-                  <w:rFonts w:ascii="Cambria Math" w:hAnsi="Cambria Math" w:cs="Arial"/>
-                  <w:sz w:val="24"/>
-                  <w:szCs w:val="24"/>
-                </w:rPr>
-                <m:t>2</m:t>
+                <m:t>+6k+2</m:t>
               </m:r>
             </m:oMath>
             <w:r>
@@ -3097,31 +3352,7 @@
                       <w:sz w:val="24"/>
                       <w:szCs w:val="24"/>
                     </w:rPr>
-                    <m:t>+</m:t>
-                  </m:r>
-                  <m:r>
-                    <w:rPr>
-                      <w:rFonts w:ascii="Cambria Math" w:hAnsi="Cambria Math" w:cs="Arial"/>
-                      <w:sz w:val="24"/>
-                      <w:szCs w:val="24"/>
-                    </w:rPr>
-                    <m:t>3</m:t>
-                  </m:r>
-                  <m:r>
-                    <w:rPr>
-                      <w:rFonts w:ascii="Cambria Math" w:hAnsi="Cambria Math" w:cs="Arial"/>
-                      <w:sz w:val="24"/>
-                      <w:szCs w:val="24"/>
-                    </w:rPr>
-                    <m:t>k</m:t>
-                  </m:r>
-                  <m:r>
-                    <w:rPr>
-                      <w:rFonts w:ascii="Cambria Math" w:hAnsi="Cambria Math" w:cs="Arial"/>
-                      <w:sz w:val="24"/>
-                      <w:szCs w:val="24"/>
-                    </w:rPr>
-                    <m:t>+2</m:t>
+                    <m:t>+3k+2</m:t>
                   </m:r>
                 </m:e>
               </m:d>
@@ -3166,31 +3397,7 @@
                   <w:sz w:val="24"/>
                   <w:szCs w:val="24"/>
                 </w:rPr>
-                <m:t>2(</m:t>
-              </m:r>
-              <m:r>
-                <w:rPr>
-                  <w:rFonts w:ascii="Cambria Math" w:hAnsi="Cambria Math" w:cs="Arial"/>
-                  <w:sz w:val="24"/>
-                  <w:szCs w:val="24"/>
-                </w:rPr>
-                <m:t>i</m:t>
-              </m:r>
-              <m:r>
-                <w:rPr>
-                  <w:rFonts w:ascii="Cambria Math" w:hAnsi="Cambria Math" w:cs="Arial"/>
-                  <w:sz w:val="24"/>
-                  <w:szCs w:val="24"/>
-                </w:rPr>
-                <m:t>nteger</m:t>
-              </m:r>
-              <m:r>
-                <w:rPr>
-                  <w:rFonts w:ascii="Cambria Math" w:hAnsi="Cambria Math" w:cs="Arial"/>
-                  <w:sz w:val="24"/>
-                  <w:szCs w:val="24"/>
-                </w:rPr>
-                <m:t>)</m:t>
+                <m:t>2(integer)</m:t>
               </m:r>
             </m:oMath>
           </w:p>
@@ -3338,15 +3545,7 @@
                   <w:sz w:val="24"/>
                   <w:szCs w:val="24"/>
                 </w:rPr>
-                <m:t xml:space="preserve">  </m:t>
-              </m:r>
-              <m:r>
-                <w:rPr>
-                  <w:rFonts w:ascii="Cambria Math" w:hAnsi="Cambria Math" w:cs="Arial"/>
-                  <w:sz w:val="24"/>
-                  <w:szCs w:val="24"/>
-                </w:rPr>
-                <m:t>ax+b=cx+d</m:t>
+                <m:t xml:space="preserve">  ax+b=cx+d</m:t>
               </m:r>
             </m:oMath>
             <w:r>
@@ -3373,15 +3572,7 @@
                   <w:sz w:val="24"/>
                   <w:szCs w:val="24"/>
                 </w:rPr>
-                <m:t xml:space="preserve"> </m:t>
-              </m:r>
-              <m:r>
-                <w:rPr>
-                  <w:rFonts w:ascii="Cambria Math" w:hAnsi="Cambria Math" w:cs="Arial"/>
-                  <w:sz w:val="24"/>
-                  <w:szCs w:val="24"/>
-                </w:rPr>
-                <m:t>ax-cx=d-b</m:t>
+                <m:t xml:space="preserve"> ax-cx=d-b</m:t>
               </m:r>
             </m:oMath>
             <w:r>
@@ -3683,6 +3874,36 @@
           <w:szCs w:val="24"/>
         </w:rPr>
       </w:pPr>
+    </w:p>
+    <w:p>
+      <w:pPr>
+        <w:rPr>
+          <w:rFonts w:ascii="Arial" w:hAnsi="Arial" w:cs="Arial"/>
+          <w:b/>
+          <w:sz w:val="24"/>
+          <w:szCs w:val="24"/>
+        </w:rPr>
+      </w:pPr>
+      <w:r>
+        <w:rPr>
+          <w:rFonts w:ascii="Arial" w:hAnsi="Arial" w:cs="Arial"/>
+          <w:b/>
+          <w:sz w:val="24"/>
+          <w:szCs w:val="24"/>
+        </w:rPr>
+        <w:br w:type="page"/>
+      </w:r>
+    </w:p>
+    <w:p>
+      <w:pPr>
+        <w:spacing w:after="0"/>
+        <w:rPr>
+          <w:rFonts w:ascii="Arial" w:hAnsi="Arial" w:cs="Arial"/>
+          <w:b/>
+          <w:sz w:val="24"/>
+          <w:szCs w:val="24"/>
+        </w:rPr>
+      </w:pPr>
       <w:r>
         <w:rPr>
           <w:rFonts w:ascii="Arial" w:hAnsi="Arial" w:cs="Arial"/>
@@ -3956,26 +4177,8 @@
           <w:szCs w:val="24"/>
         </w:rPr>
       </w:pPr>
-    </w:p>
-    <w:p>
-      <w:pPr>
-        <w:spacing w:after="0"/>
-        <w:rPr>
-          <w:rFonts w:ascii="Arial" w:hAnsi="Arial" w:cs="Arial"/>
-          <w:sz w:val="24"/>
-          <w:szCs w:val="24"/>
-        </w:rPr>
-      </w:pPr>
-    </w:p>
-    <w:p>
-      <w:pPr>
-        <w:spacing w:after="0"/>
-        <w:rPr>
-          <w:rFonts w:ascii="Arial" w:hAnsi="Arial" w:cs="Arial"/>
-          <w:sz w:val="24"/>
-          <w:szCs w:val="24"/>
-        </w:rPr>
-      </w:pPr>
+      <w:bookmarkStart w:id="0" w:name="_GoBack"/>
+      <w:bookmarkEnd w:id="0"/>
     </w:p>
     <w:tbl>
       <w:tblPr>
@@ -4331,8 +4534,8 @@
         <w:tblLook w:val="04A0" w:firstRow="1" w:lastRow="0" w:firstColumn="1" w:lastColumn="0" w:noHBand="0" w:noVBand="1"/>
       </w:tblPr>
       <w:tblGrid>
-        <w:gridCol w:w="4675"/>
-        <w:gridCol w:w="4675"/>
+        <w:gridCol w:w="3325"/>
+        <w:gridCol w:w="6025"/>
       </w:tblGrid>
       <w:tr>
         <w:tc>
@@ -4362,7 +4565,7 @@
       <w:tr>
         <w:tc>
           <w:tcPr>
-            <w:tcW w:w="4675" w:type="dxa"/>
+            <w:tcW w:w="3325" w:type="dxa"/>
           </w:tcPr>
           <w:p>
             <w:pPr>
@@ -4542,7 +4745,7 @@
         </w:tc>
         <w:tc>
           <w:tcPr>
-            <w:tcW w:w="4675" w:type="dxa"/>
+            <w:tcW w:w="6025" w:type="dxa"/>
           </w:tcPr>
           <w:p>
             <w:pPr>
@@ -4766,7 +4969,15 @@
                 <w:sz w:val="24"/>
                 <w:szCs w:val="24"/>
               </w:rPr>
-              <w:t>a|b</w:t>
+              <w:t>a|</w:t>
+            </w:r>
+            <w:r>
+              <w:rPr>
+                <w:rFonts w:ascii="Arial" w:hAnsi="Arial" w:cs="Arial"/>
+                <w:sz w:val="24"/>
+                <w:szCs w:val="24"/>
+              </w:rPr>
+              <w:t>c</w:t>
             </w:r>
             <w:proofErr w:type="spellEnd"/>
             <w:r>
@@ -4922,23 +5133,7 @@
                   <w:sz w:val="24"/>
                   <w:szCs w:val="24"/>
                 </w:rPr>
-                <m:t>If b|c, then c</m:t>
-              </m:r>
-              <m:r>
-                <w:rPr>
-                  <w:rFonts w:ascii="Cambria Math" w:hAnsi="Cambria Math" w:cs="Arial"/>
-                  <w:sz w:val="24"/>
-                  <w:szCs w:val="24"/>
-                </w:rPr>
-                <m:t>=</m:t>
-              </m:r>
-              <m:r>
-                <w:rPr>
-                  <w:rFonts w:ascii="Cambria Math" w:hAnsi="Cambria Math" w:cs="Arial"/>
-                  <w:sz w:val="24"/>
-                  <w:szCs w:val="24"/>
-                </w:rPr>
-                <m:t>b*y</m:t>
+                <m:t>If b|c, then c=b*y</m:t>
               </m:r>
             </m:oMath>
             <w:r>
@@ -4973,15 +5168,7 @@
                 <w:sz w:val="24"/>
                 <w:szCs w:val="24"/>
               </w:rPr>
-              <w:t>So</w:t>
-            </w:r>
-            <w:r>
-              <w:rPr>
-                <w:rFonts w:ascii="Arial" w:hAnsi="Arial" w:cs="Arial"/>
-                <w:sz w:val="24"/>
-                <w:szCs w:val="24"/>
-              </w:rPr>
-              <w:t xml:space="preserve">, </w:t>
+              <w:t xml:space="preserve">So, </w:t>
             </w:r>
             <m:oMath>
               <m:r>
@@ -5190,6 +5377,25 @@
           <w:szCs w:val="24"/>
         </w:rPr>
       </w:pPr>
+    </w:p>
+    <w:p>
+      <w:pPr>
+        <w:rPr>
+          <w:rFonts w:ascii="Arial" w:hAnsi="Arial" w:cs="Arial"/>
+          <w:b/>
+          <w:sz w:val="24"/>
+          <w:szCs w:val="24"/>
+        </w:rPr>
+      </w:pPr>
+      <w:r>
+        <w:rPr>
+          <w:rFonts w:ascii="Arial" w:hAnsi="Arial" w:cs="Arial"/>
+          <w:b/>
+          <w:sz w:val="24"/>
+          <w:szCs w:val="24"/>
+        </w:rPr>
+        <w:br w:type="page"/>
+      </w:r>
     </w:p>
     <w:p>
       <w:pPr>
@@ -5646,8 +5852,6 @@
                 <w:szCs w:val="24"/>
               </w:rPr>
             </w:pPr>
-            <w:bookmarkStart w:id="0" w:name="_GoBack"/>
-            <w:bookmarkEnd w:id="0"/>
             <m:oMathPara>
               <m:oMathParaPr>
                 <m:jc m:val="right"/>
@@ -6087,6 +6291,7 @@
     <w:lsdException w:name="HTML Sample" w:semiHidden="1" w:unhideWhenUsed="1"/>
     <w:lsdException w:name="HTML Typewriter" w:semiHidden="1" w:unhideWhenUsed="1"/>
     <w:lsdException w:name="HTML Variable" w:semiHidden="1" w:unhideWhenUsed="1"/>
+    <w:lsdException w:name="Normal Table" w:semiHidden="1" w:unhideWhenUsed="1"/>
     <w:lsdException w:name="annotation subject" w:semiHidden="1" w:unhideWhenUsed="1"/>
     <w:lsdException w:name="No List" w:semiHidden="1" w:unhideWhenUsed="1"/>
     <w:lsdException w:name="Outline List 1" w:semiHidden="1" w:unhideWhenUsed="1"/>
@@ -6130,8 +6335,10 @@
     <w:lsdException w:name="Table Elegant" w:semiHidden="1" w:unhideWhenUsed="1"/>
     <w:lsdException w:name="Table Professional" w:semiHidden="1" w:unhideWhenUsed="1"/>
     <w:lsdException w:name="Table Subtle 1" w:semiHidden="1" w:unhideWhenUsed="1"/>
+    <w:lsdException w:name="Table Subtle 2" w:semiHidden="1" w:unhideWhenUsed="1"/>
     <w:lsdException w:name="Table Web 1" w:semiHidden="1" w:unhideWhenUsed="1"/>
     <w:lsdException w:name="Table Web 2" w:semiHidden="1" w:unhideWhenUsed="1"/>
+    <w:lsdException w:name="Table Web 3" w:semiHidden="1" w:unhideWhenUsed="1"/>
     <w:lsdException w:name="Balloon Text" w:semiHidden="1" w:unhideWhenUsed="1"/>
     <w:lsdException w:name="Table Grid" w:uiPriority="39"/>
     <w:lsdException w:name="Table Theme" w:semiHidden="1" w:unhideWhenUsed="1"/>
@@ -6362,6 +6569,7 @@
   <w:style w:type="character" w:default="1" w:styleId="DefaultParagraphFont">
     <w:name w:val="Default Paragraph Font"/>
     <w:uiPriority w:val="1"/>
+    <w:semiHidden/>
     <w:unhideWhenUsed/>
   </w:style>
   <w:style w:type="table" w:default="1" w:styleId="TableNormal">

</xml_diff>